<commit_message>
Added comments to CNN model
</commit_message>
<xml_diff>
--- a/DBMS/Week 9/Week 9.docx
+++ b/DBMS/Week 9/Week 9.docx
@@ -205,13 +205,7 @@
         <w:t xml:space="preserve"> </w:t>
       </w:r>
       <w:r>
-        <w:t xml:space="preserve">The Product Management team needs a consistent view of product details to </w:t>
-      </w:r>
-      <w:r>
-        <w:t>analyse</w:t>
-      </w:r>
-      <w:r>
-        <w:t xml:space="preserve"> offerings. They only need the product name, description, and category, but not inventory or supplier details.</w:t>
+        <w:t>The Product Management team needs a consistent view of product details to analyse offerings. They only need the product name, description, and category, but not inventory or supplier details.</w:t>
       </w:r>
     </w:p>
     <w:p>
@@ -1246,7 +1240,6 @@
         <w:t>` not be updatable? Provide a solution to handle updates.?</w:t>
       </w:r>
     </w:p>
-    <w:p/>
     <w:p/>
     <w:sectPr>
       <w:pgSz w:w="11906" w:h="16838"/>

</xml_diff>